<commit_message>
Adjusting Contact page information and other minor issues within application
</commit_message>
<xml_diff>
--- a/public/resume/Rajiv_Giri_Application_Support_Engineer_Resume.docx
+++ b/public/resume/Rajiv_Giri_Application_Support_Engineer_Resume.docx
@@ -121,7 +121,7 @@
                 <w:szCs w:val="24"/>
               </w:rPr>
             </w:pPr>
-            <w:hyperlink r:id="rId8" w:history="1">
+            <w:hyperlink r:id="rId8" w:tgtFrame="_blank" w:history="1">
               <w:r>
                 <w:rPr>
                   <w:rFonts w:ascii="Times New Roman" w:eastAsia="Times New Roman" w:hAnsi="Times New Roman" w:cs="Times New Roman"/>
@@ -130,7 +130,7 @@
                   <w:szCs w:val="24"/>
                   <w:u w:val="single"/>
                 </w:rPr>
-                <w:t>Portfolio</w:t>
+                <w:t>LinkedIn</w:t>
               </w:r>
             </w:hyperlink>
             <w:r>
@@ -151,27 +151,6 @@
                   <w:szCs w:val="24"/>
                   <w:u w:val="single"/>
                 </w:rPr>
-                <w:t>LinkedIn</w:t>
-              </w:r>
-            </w:hyperlink>
-            <w:r>
-              <w:rPr>
-                <w:rFonts w:ascii="Times New Roman" w:eastAsia="Times New Roman" w:hAnsi="Times New Roman" w:cs="Times New Roman"/>
-                <w:color w:val="2E74B5" w:themeColor="accent1" w:themeShade="BF"/>
-                <w:sz w:val="28"/>
-                <w:szCs w:val="24"/>
-              </w:rPr>
-              <w:t xml:space="preserve"> | </w:t>
-            </w:r>
-            <w:hyperlink r:id="rId10" w:tgtFrame="_blank" w:history="1">
-              <w:r>
-                <w:rPr>
-                  <w:rFonts w:ascii="Times New Roman" w:eastAsia="Times New Roman" w:hAnsi="Times New Roman" w:cs="Times New Roman"/>
-                  <w:color w:val="2E74B5" w:themeColor="accent1" w:themeShade="BF"/>
-                  <w:sz w:val="28"/>
-                  <w:szCs w:val="24"/>
-                  <w:u w:val="single"/>
-                </w:rPr>
                 <w:t>GitHub</w:t>
               </w:r>
             </w:hyperlink>
@@ -292,8 +271,6 @@
         </w:rPr>
         <w:t>Core Soft Skills</w:t>
       </w:r>
-      <w:bookmarkStart w:id="0" w:name="_GoBack"/>
-      <w:bookmarkEnd w:id="0"/>
       <w:r>
         <w:rPr>
           <w:spacing w:val="1"/>
@@ -491,28 +468,66 @@
           <w:spacing w:val="1"/>
         </w:rPr>
         <w:br/>
-        <w:t>Protiviti (Robert Half) – Senior Analyst, Technology – 2022 to 2024</w:t>
+      </w:r>
+      <w:r>
+        <w:rPr>
+          <w:spacing w:val="1"/>
+        </w:rPr>
+        <w:t>Senior Analyst, Technolo</w:t>
+      </w:r>
+      <w:r>
+        <w:rPr>
+          <w:spacing w:val="1"/>
+        </w:rPr>
+        <w:t>gy – 2022 to 2024</w:t>
       </w:r>
       <w:r>
         <w:rPr>
           <w:spacing w:val="1"/>
         </w:rPr>
         <w:br/>
-        <w:t>PCMS/Flooid – Technical Support Consultant – 2017 to 2018</w:t>
+      </w:r>
+      <w:r>
+        <w:rPr>
+          <w:spacing w:val="1"/>
+        </w:rPr>
+        <w:t xml:space="preserve">Technical Support Consultant – 2017 </w:t>
+      </w:r>
+      <w:r>
+        <w:rPr>
+          <w:spacing w:val="1"/>
+        </w:rPr>
+        <w:t>to 2018</w:t>
       </w:r>
       <w:r>
         <w:rPr>
           <w:spacing w:val="1"/>
         </w:rPr>
         <w:br/>
-        <w:t>Ingage Partners/Thrive – Data Analyst – 2016 to 2017</w:t>
+      </w:r>
+      <w:r>
+        <w:rPr>
+          <w:spacing w:val="1"/>
+        </w:rPr>
+        <w:t>Data Analyst</w:t>
+      </w:r>
+      <w:r>
+        <w:rPr>
+          <w:spacing w:val="1"/>
+        </w:rPr>
+        <w:t xml:space="preserve"> – 2016 to 2017</w:t>
       </w:r>
       <w:r>
         <w:rPr>
           <w:spacing w:val="1"/>
         </w:rPr>
         <w:br/>
-        <w:t>Humana/Kroger – Certified Pharmacy Technician – 2009 to 2015</w:t>
+      </w:r>
+      <w:r>
+        <w:rPr>
+          <w:spacing w:val="1"/>
+        </w:rPr>
+        <w:t>Certified Pharmacy Technician – 2009 to 2015</w:t>
       </w:r>
     </w:p>
     <w:p>
@@ -536,7 +551,19 @@
           <w:spacing w:val="1"/>
         </w:rPr>
         <w:br/>
-        <w:t>Bachelor of Arts – University of North Bengal (2007)</w:t>
+        <w:t xml:space="preserve">Bachelor of Arts </w:t>
+      </w:r>
+      <w:r>
+        <w:rPr>
+          <w:spacing w:val="1"/>
+        </w:rPr>
+        <w:t>–</w:t>
+      </w:r>
+      <w:r>
+        <w:rPr>
+          <w:spacing w:val="1"/>
+        </w:rPr>
+        <w:t xml:space="preserve"> (2007)</w:t>
       </w:r>
       <w:r>
         <w:rPr>
@@ -550,15 +577,53 @@
           <w:spacing w:val="1"/>
         </w:rPr>
         <w:br/>
-        <w:t>Java Bootcamp – MAX Technical Training</w:t>
+        <w:t xml:space="preserve">Java </w:t>
+      </w:r>
+      <w:r>
+        <w:rPr>
+          <w:spacing w:val="1"/>
+        </w:rPr>
+        <w:t xml:space="preserve">Software Development </w:t>
+      </w:r>
+      <w:r>
+        <w:rPr>
+          <w:spacing w:val="1"/>
+        </w:rPr>
+        <w:t>B</w:t>
+      </w:r>
+      <w:r>
+        <w:rPr>
+          <w:spacing w:val="1"/>
+        </w:rPr>
+        <w:t>ootcamp</w:t>
+      </w:r>
+      <w:r>
+        <w:rPr>
+          <w:spacing w:val="1"/>
+        </w:rPr>
+        <w:t xml:space="preserve"> – (2017)</w:t>
       </w:r>
       <w:r>
         <w:rPr>
           <w:spacing w:val="1"/>
         </w:rPr>
         <w:br/>
-        <w:t>IT Support &amp; QA Testing – Per Scholas</w:t>
-      </w:r>
+        <w:t>IT Su</w:t>
+      </w:r>
+      <w:r>
+        <w:rPr>
+          <w:spacing w:val="1"/>
+        </w:rPr>
+        <w:t>pport &amp; QA Testing</w:t>
+      </w:r>
+      <w:r>
+        <w:rPr>
+          <w:spacing w:val="1"/>
+        </w:rPr>
+        <w:t xml:space="preserve"> Training – (2016)</w:t>
+      </w:r>
+      <w:bookmarkStart w:id="0" w:name="_GoBack"/>
+      <w:bookmarkEnd w:id="0"/>
     </w:p>
     <w:p>
       <w:pPr>
@@ -572,7 +637,7 @@
       </w:pPr>
     </w:p>
     <w:sectPr>
-      <w:footerReference w:type="default" r:id="rId11"/>
+      <w:footerReference w:type="default" r:id="rId10"/>
       <w:pgSz w:w="12240" w:h="15840"/>
       <w:pgMar w:top="1440" w:right="1440" w:bottom="1440" w:left="1440" w:header="720" w:footer="720" w:gutter="0"/>
       <w:cols w:space="720"/>
@@ -4541,6 +4606,7 @@
   <w:style w:type="character" w:default="1" w:styleId="DefaultParagraphFont">
     <w:name w:val="Default Paragraph Font"/>
     <w:uiPriority w:val="1"/>
+    <w:semiHidden/>
     <w:unhideWhenUsed/>
   </w:style>
   <w:style w:type="table" w:default="1" w:styleId="TableNormal">

</xml_diff>